<commit_message>
paper writing ch 3 woo
</commit_message>
<xml_diff>
--- a/paper/BcAt_RNAGWAS_v3.docx
+++ b/paper/BcAt_RNAGWAS_v3.docx
@@ -7,16 +7,21 @@
         <w:spacing w:line="480" w:lineRule="auto"/>
         <w:rPr>
           <w:rFonts w:cstheme="minorHAnsi"/>
-          <w:sz w:val="20"/>
-          <w:szCs w:val="20"/>
-        </w:rPr>
-      </w:pPr>
-      <w:r>
+          <w:b/>
+          <w:sz w:val="20"/>
+          <w:szCs w:val="20"/>
+        </w:rPr>
+      </w:pPr>
+      <w:r>
+        <w:rPr>
+          <w:b/>
+        </w:rPr>
         <w:t>RESULTS</w:t>
       </w:r>
       <w:r>
         <w:rPr>
           <w:rFonts w:cstheme="minorHAnsi"/>
+          <w:b/>
           <w:sz w:val="20"/>
           <w:szCs w:val="20"/>
         </w:rPr>
@@ -546,9 +551,21 @@
     <w:p>
       <w:pPr>
         <w:spacing w:line="480" w:lineRule="auto"/>
-      </w:pPr>
-      <w:r>
-        <w:t>Polygenic eQTL</w:t>
+        <w:rPr>
+          <w:b/>
+        </w:rPr>
+      </w:pPr>
+      <w:r>
+        <w:rPr>
+          <w:b/>
+        </w:rPr>
+        <w:t>eQTL</w:t>
+      </w:r>
+      <w:r>
+        <w:rPr>
+          <w:b/>
+        </w:rPr>
+        <w:t xml:space="preserve"> indicate polygenic transcriptome modulation</w:t>
       </w:r>
     </w:p>
     <w:p>
@@ -904,13 +921,15 @@
         <w:spacing w:line="480" w:lineRule="auto"/>
         <w:rPr>
           <w:rFonts w:cstheme="minorHAnsi"/>
-          <w:sz w:val="20"/>
-          <w:szCs w:val="20"/>
-        </w:rPr>
-      </w:pPr>
-      <w:r>
-        <w:rPr>
-          <w:rFonts w:cstheme="minorHAnsi"/>
+          <w:b/>
+          <w:sz w:val="20"/>
+          <w:szCs w:val="20"/>
+        </w:rPr>
+      </w:pPr>
+      <w:r>
+        <w:rPr>
+          <w:rFonts w:cstheme="minorHAnsi"/>
+          <w:b/>
           <w:sz w:val="20"/>
           <w:szCs w:val="20"/>
         </w:rPr>
@@ -1054,6 +1073,7 @@
           <w:sz w:val="20"/>
           <w:szCs w:val="20"/>
         </w:rPr>
+        <w:lastRenderedPageBreak/>
         <w:t>permutations</w:t>
       </w:r>
       <w:r>
@@ -1118,16 +1138,25 @@
           <w:sz w:val="20"/>
           <w:szCs w:val="20"/>
         </w:rPr>
-        <w:t xml:space="preserve">We then defined hotspots in our data as any peaks </w:t>
-      </w:r>
-      <w:r>
-        <w:rPr>
-          <w:rFonts w:cstheme="minorHAnsi"/>
-          <w:sz w:val="20"/>
-          <w:szCs w:val="20"/>
-        </w:rPr>
-        <w:lastRenderedPageBreak/>
-        <w:t>formed by SNPs with p-values below a 100% threshold defined by a 5x permutation of randomized transcript profiles.</w:t>
+        <w:t xml:space="preserve">We defined hotspot thresholds from the maximum hotspot size across these </w:t>
+      </w:r>
+      <w:proofErr w:type="gramStart"/>
+      <w:r>
+        <w:rPr>
+          <w:rFonts w:cstheme="minorHAnsi"/>
+          <w:sz w:val="20"/>
+          <w:szCs w:val="20"/>
+        </w:rPr>
+        <w:t>permutations, and</w:t>
+      </w:r>
+      <w:proofErr w:type="gramEnd"/>
+      <w:r>
+        <w:rPr>
+          <w:rFonts w:cstheme="minorHAnsi"/>
+          <w:sz w:val="20"/>
+          <w:szCs w:val="20"/>
+        </w:rPr>
+        <w:t xml:space="preserve"> applied these thresholds to all data to define significant hotspots. </w:t>
       </w:r>
     </w:p>
     <w:p>
@@ -1135,13 +1164,15 @@
         <w:spacing w:line="480" w:lineRule="auto"/>
         <w:rPr>
           <w:rFonts w:cstheme="minorHAnsi"/>
-          <w:sz w:val="20"/>
-          <w:szCs w:val="20"/>
-        </w:rPr>
-      </w:pPr>
-      <w:r>
-        <w:rPr>
-          <w:rFonts w:cstheme="minorHAnsi"/>
+          <w:b/>
+          <w:sz w:val="20"/>
+          <w:szCs w:val="20"/>
+        </w:rPr>
+      </w:pPr>
+      <w:r>
+        <w:rPr>
+          <w:rFonts w:cstheme="minorHAnsi"/>
+          <w:b/>
           <w:sz w:val="20"/>
           <w:szCs w:val="20"/>
         </w:rPr>
@@ -1734,11 +1765,13 @@
         <w:spacing w:line="480" w:lineRule="auto"/>
         <w:rPr>
           <w:rFonts w:cstheme="minorHAnsi"/>
-        </w:rPr>
-      </w:pPr>
-      <w:r>
-        <w:rPr>
-          <w:rFonts w:cstheme="minorHAnsi"/>
+          <w:b/>
+        </w:rPr>
+      </w:pPr>
+      <w:r>
+        <w:rPr>
+          <w:rFonts w:cstheme="minorHAnsi"/>
+          <w:b/>
         </w:rPr>
         <w:t>Gene functions of expression modulating hotspots</w:t>
       </w:r>
@@ -2346,13 +2379,15 @@
         <w:spacing w:line="480" w:lineRule="auto"/>
         <w:rPr>
           <w:rFonts w:cstheme="minorHAnsi"/>
-          <w:sz w:val="20"/>
-          <w:szCs w:val="20"/>
-        </w:rPr>
-      </w:pPr>
-      <w:r>
-        <w:rPr>
-          <w:rFonts w:cstheme="minorHAnsi"/>
+          <w:b/>
+          <w:sz w:val="20"/>
+          <w:szCs w:val="20"/>
+        </w:rPr>
+      </w:pPr>
+      <w:r>
+        <w:rPr>
+          <w:rFonts w:cstheme="minorHAnsi"/>
+          <w:b/>
           <w:sz w:val="20"/>
           <w:szCs w:val="20"/>
         </w:rPr>
@@ -2677,25 +2712,7 @@
           <w:sz w:val="20"/>
           <w:szCs w:val="20"/>
         </w:rPr>
-        <w:t xml:space="preserve">b), </w:t>
-      </w:r>
-      <w:proofErr w:type="spellStart"/>
-      <w:r>
-        <w:rPr>
-          <w:rFonts w:cstheme="minorHAnsi"/>
-          <w:sz w:val="20"/>
-          <w:szCs w:val="20"/>
-        </w:rPr>
-        <w:t>botrydial</w:t>
-      </w:r>
-      <w:proofErr w:type="spellEnd"/>
-      <w:r>
-        <w:rPr>
-          <w:rFonts w:cstheme="minorHAnsi"/>
-          <w:sz w:val="20"/>
-          <w:szCs w:val="20"/>
-        </w:rPr>
-        <w:t xml:space="preserve"> biosynthesis (</w:t>
+        <w:t>b), botrydial biosynthesis (</w:t>
       </w:r>
       <w:r>
         <w:rPr>
@@ -3839,43 +3856,15 @@
           <w:sz w:val="20"/>
           <w:szCs w:val="20"/>
         </w:rPr>
-        <w:t xml:space="preserve">The </w:t>
-      </w:r>
-      <w:proofErr w:type="spellStart"/>
-      <w:r>
-        <w:rPr>
-          <w:rFonts w:cstheme="minorHAnsi"/>
-          <w:sz w:val="20"/>
-          <w:szCs w:val="20"/>
-        </w:rPr>
-        <w:t>botrydial</w:t>
-      </w:r>
-      <w:proofErr w:type="spellEnd"/>
-      <w:r>
-        <w:rPr>
-          <w:rFonts w:cstheme="minorHAnsi"/>
-          <w:sz w:val="20"/>
-          <w:szCs w:val="20"/>
-        </w:rPr>
-        <w:t xml:space="preserve"> biosynthetic network, and network 5, exhibit similar cis-effect patterns to the botcynic acid biosynthetic network. </w:t>
-      </w:r>
-      <w:r>
-        <w:rPr>
-          <w:rFonts w:cstheme="minorHAnsi"/>
-          <w:sz w:val="20"/>
-          <w:szCs w:val="20"/>
-        </w:rPr>
-        <w:t>Hierarchical clustering within each of these networks by genic SNP variation divides the isolate population into two groups, and mean pathway expression across all isolates is not differentiated by this clustering for either network (Figure S1, Figure S2</w:t>
-      </w:r>
-      <w:bookmarkStart w:id="6" w:name="_GoBack"/>
-      <w:bookmarkEnd w:id="6"/>
-      <w:r>
-        <w:rPr>
-          <w:rFonts w:cstheme="minorHAnsi"/>
-          <w:sz w:val="20"/>
-          <w:szCs w:val="20"/>
-        </w:rPr>
-        <w:t>)</w:t>
+        <w:t xml:space="preserve">The botrydial biosynthetic network, and network 5, exhibit similar cis-effect patterns to the botcynic acid biosynthetic network. </w:t>
+      </w:r>
+      <w:r>
+        <w:rPr>
+          <w:rFonts w:cstheme="minorHAnsi"/>
+          <w:sz w:val="20"/>
+          <w:szCs w:val="20"/>
+        </w:rPr>
+        <w:t>Hierarchical clustering within each of these networks by genic SNP variation divides the isolate population into two groups, and mean pathway expression across all isolates is not differentiated by this clustering for either network (Figure S1, Figure S2)</w:t>
       </w:r>
       <w:r>
         <w:rPr>
@@ -3908,50 +3897,719 @@
           <w:szCs w:val="20"/>
         </w:rPr>
         <w:lastRenderedPageBreak/>
-        <w:t>that GWA across SNPs misses these patterns. This missing cis-effect likely magnifies the apparent magnitude of trans-acting loci.</w:t>
+        <w:t xml:space="preserve">that GWA across SNPs misses these patterns. This missing cis-effect likely </w:t>
+      </w:r>
+      <w:r>
+        <w:rPr>
+          <w:rFonts w:cstheme="minorHAnsi"/>
+          <w:sz w:val="20"/>
+          <w:szCs w:val="20"/>
+        </w:rPr>
+        <w:t>amplifies</w:t>
+      </w:r>
+      <w:r>
+        <w:rPr>
+          <w:rFonts w:cstheme="minorHAnsi"/>
+          <w:sz w:val="20"/>
+          <w:szCs w:val="20"/>
+        </w:rPr>
+        <w:t xml:space="preserve"> the apparent magnitude of trans-acting loci.</w:t>
       </w:r>
     </w:p>
     <w:p>
       <w:pPr>
         <w:spacing w:line="480" w:lineRule="auto"/>
-        <w:ind w:firstLine="720"/>
-        <w:rPr>
-          <w:rFonts w:cstheme="minorHAnsi"/>
-          <w:sz w:val="20"/>
-          <w:szCs w:val="20"/>
-        </w:rPr>
-      </w:pPr>
+        <w:rPr>
+          <w:rFonts w:cstheme="minorHAnsi"/>
+          <w:b/>
+          <w:sz w:val="20"/>
+          <w:szCs w:val="20"/>
+        </w:rPr>
+      </w:pPr>
+      <w:r>
+        <w:rPr>
+          <w:rFonts w:cstheme="minorHAnsi"/>
+          <w:b/>
+          <w:sz w:val="20"/>
+          <w:szCs w:val="20"/>
+        </w:rPr>
+        <w:t xml:space="preserve">Detection and annotation of </w:t>
+      </w:r>
+      <w:r>
+        <w:rPr>
+          <w:rFonts w:cstheme="minorHAnsi"/>
+          <w:b/>
+          <w:i/>
+          <w:sz w:val="20"/>
+          <w:szCs w:val="20"/>
+        </w:rPr>
+        <w:t>trans</w:t>
+      </w:r>
+      <w:r>
+        <w:rPr>
+          <w:rFonts w:cstheme="minorHAnsi"/>
+          <w:b/>
+          <w:sz w:val="20"/>
+          <w:szCs w:val="20"/>
+        </w:rPr>
+        <w:t>-eQTL hotspots</w:t>
+      </w:r>
     </w:p>
     <w:p>
       <w:pPr>
         <w:spacing w:line="480" w:lineRule="auto"/>
-        <w:rPr>
-          <w:rFonts w:cstheme="minorHAnsi"/>
-          <w:sz w:val="20"/>
-          <w:szCs w:val="20"/>
-        </w:rPr>
-      </w:pPr>
-      <w:r>
-        <w:rPr>
-          <w:rFonts w:cstheme="minorHAnsi"/>
-          <w:sz w:val="20"/>
-          <w:szCs w:val="20"/>
-        </w:rPr>
-        <w:t>METHODS</w:t>
+        <w:ind w:firstLine="720"/>
+      </w:pPr>
+      <w:r>
+        <w:rPr>
+          <w:rFonts w:cstheme="minorHAnsi"/>
+          <w:sz w:val="20"/>
+          <w:szCs w:val="20"/>
+        </w:rPr>
+        <w:t>Our 11 s</w:t>
+      </w:r>
+      <w:r>
+        <w:rPr>
+          <w:rFonts w:cstheme="minorHAnsi"/>
+          <w:sz w:val="20"/>
+          <w:szCs w:val="20"/>
+        </w:rPr>
+        <w:t xml:space="preserve">ignificant </w:t>
+      </w:r>
+      <w:r>
+        <w:rPr>
+          <w:rFonts w:cstheme="minorHAnsi"/>
+          <w:i/>
+          <w:sz w:val="20"/>
+          <w:szCs w:val="20"/>
+        </w:rPr>
+        <w:t>trans</w:t>
+      </w:r>
+      <w:r>
+        <w:rPr>
+          <w:rFonts w:cstheme="minorHAnsi"/>
+          <w:i/>
+          <w:sz w:val="20"/>
+          <w:szCs w:val="20"/>
+        </w:rPr>
+        <w:softHyphen/>
+        <w:t>-</w:t>
+      </w:r>
+      <w:r>
+        <w:rPr>
+          <w:rFonts w:cstheme="minorHAnsi"/>
+          <w:sz w:val="20"/>
+          <w:szCs w:val="20"/>
+        </w:rPr>
+        <w:t xml:space="preserve">eQTL hotspots for </w:t>
+      </w:r>
+      <w:r>
+        <w:rPr>
+          <w:rFonts w:cstheme="minorHAnsi"/>
+          <w:i/>
+          <w:sz w:val="20"/>
+          <w:szCs w:val="20"/>
+        </w:rPr>
+        <w:t>B. cinerea</w:t>
+      </w:r>
+      <w:r>
+        <w:t xml:space="preserve"> range from 2</w:t>
+      </w:r>
+      <w:r>
+        <w:t xml:space="preserve">2 to 129 linked genes, with minimal overlap to expression modulation in </w:t>
+      </w:r>
+      <w:r>
+        <w:rPr>
+          <w:i/>
+        </w:rPr>
+        <w:t xml:space="preserve">A. thaliana </w:t>
+      </w:r>
+      <w:r>
+        <w:t xml:space="preserve">(a maximum of 56 genes). These hotspots are dispersed across the genome, at least </w:t>
+      </w:r>
+      <w:r>
+        <w:t>0.</w:t>
+      </w:r>
+      <w:r>
+        <w:t>1 Mb apart and across 9 chromosomes</w:t>
+      </w:r>
+      <w:r>
+        <w:t xml:space="preserve"> (Figure 9)</w:t>
+      </w:r>
+      <w:r>
+        <w:t xml:space="preserve">. </w:t>
       </w:r>
     </w:p>
     <w:p>
       <w:pPr>
         <w:spacing w:line="480" w:lineRule="auto"/>
         <w:rPr>
-          <w:rFonts w:cstheme="minorHAnsi"/>
-          <w:sz w:val="20"/>
-          <w:szCs w:val="20"/>
-        </w:rPr>
-      </w:pPr>
-      <w:r>
-        <w:rPr>
-          <w:rFonts w:cstheme="minorHAnsi"/>
+          <w:b/>
+        </w:rPr>
+      </w:pPr>
+      <w:r>
+        <w:rPr>
+          <w:b/>
+        </w:rPr>
+        <w:t xml:space="preserve">Detection and annotation of interspecific </w:t>
+      </w:r>
+      <w:r>
+        <w:rPr>
+          <w:b/>
+          <w:i/>
+        </w:rPr>
+        <w:t>trans</w:t>
+      </w:r>
+      <w:r>
+        <w:rPr>
+          <w:b/>
+        </w:rPr>
+        <w:t>-eQTL hotspots</w:t>
+      </w:r>
+    </w:p>
+    <w:p>
+      <w:pPr>
+        <w:spacing w:line="480" w:lineRule="auto"/>
+      </w:pPr>
+      <w:r>
+        <w:tab/>
+        <w:t xml:space="preserve">The 11 significant cross-species </w:t>
+      </w:r>
+      <w:r>
+        <w:rPr>
+          <w:i/>
+        </w:rPr>
+        <w:t>trans</w:t>
+      </w:r>
+      <w:r>
+        <w:t xml:space="preserve">-eQTL hotspots </w:t>
+      </w:r>
+      <w:r>
+        <w:t xml:space="preserve">for </w:t>
+      </w:r>
+      <w:r>
+        <w:rPr>
+          <w:i/>
+        </w:rPr>
+        <w:t xml:space="preserve">A. thaliana </w:t>
+      </w:r>
+      <w:r>
+        <w:t xml:space="preserve">are </w:t>
+      </w:r>
+      <w:r>
+        <w:t xml:space="preserve">also dispersed across the genome of </w:t>
+      </w:r>
+      <w:r>
+        <w:rPr>
+          <w:i/>
+        </w:rPr>
+        <w:t>B. cinerea</w:t>
+      </w:r>
+      <w:r>
+        <w:t xml:space="preserve">, covering 8 chromosomes </w:t>
+      </w:r>
+      <w:r>
+        <w:t xml:space="preserve">with at least 0.1 Mb between hotspots (Figure 9). These range from 114 to 634 linked </w:t>
+      </w:r>
+      <w:r>
+        <w:rPr>
+          <w:i/>
+        </w:rPr>
+        <w:t xml:space="preserve">A. thaliana </w:t>
+      </w:r>
+      <w:r>
+        <w:t xml:space="preserve">transcripts, </w:t>
+      </w:r>
+      <w:r>
+        <w:t xml:space="preserve">with very low overlap with </w:t>
+      </w:r>
+      <w:r>
+        <w:rPr>
+          <w:i/>
+        </w:rPr>
+        <w:t>B. cinerea</w:t>
+      </w:r>
+      <w:r>
+        <w:t xml:space="preserve"> transcripts (a maximum of 3 genes). </w:t>
+      </w:r>
+    </w:p>
+    <w:p>
+      <w:pPr>
+        <w:spacing w:line="480" w:lineRule="auto"/>
+        <w:rPr>
+          <w:b/>
+        </w:rPr>
+      </w:pPr>
+      <w:commentRangeStart w:id="6"/>
+      <w:r>
+        <w:rPr>
+          <w:b/>
+        </w:rPr>
+        <w:t>Annotation of eQTL hotspots</w:t>
+      </w:r>
+      <w:commentRangeEnd w:id="6"/>
+      <w:r>
+        <w:rPr>
+          <w:rStyle w:val="CommentReference"/>
+        </w:rPr>
+        <w:commentReference w:id="6"/>
+      </w:r>
+    </w:p>
+    <w:p>
+      <w:pPr>
+        <w:spacing w:line="480" w:lineRule="auto"/>
+        <w:ind w:firstLine="720"/>
+      </w:pPr>
+      <w:r>
+        <w:t xml:space="preserve">We annotated the genes at these eQTL hotspots </w:t>
+      </w:r>
+      <w:r>
+        <w:t xml:space="preserve">with functional </w:t>
+      </w:r>
+      <w:r>
+        <w:t>information, including links to</w:t>
+      </w:r>
+      <w:r>
+        <w:t xml:space="preserve"> </w:t>
+      </w:r>
+      <w:proofErr w:type="spellStart"/>
+      <w:r>
+        <w:t>coexpression</w:t>
+      </w:r>
+      <w:proofErr w:type="spellEnd"/>
+      <w:r>
+        <w:t xml:space="preserve"> networks</w:t>
+      </w:r>
+      <w:r>
+        <w:t xml:space="preserve"> from previous </w:t>
+      </w:r>
+      <w:proofErr w:type="spellStart"/>
+      <w:r>
+        <w:t>RNAseq</w:t>
+      </w:r>
+      <w:proofErr w:type="spellEnd"/>
+      <w:r>
+        <w:t xml:space="preserve"> analysis of these transcripts {Zhang 2016; Zhang 2018}</w:t>
+      </w:r>
+      <w:r>
+        <w:t xml:space="preserve"> (Table X1)</w:t>
+      </w:r>
+      <w:r>
+        <w:t xml:space="preserve">. </w:t>
+      </w:r>
+      <w:r>
+        <w:t xml:space="preserve">Among the 11 </w:t>
+      </w:r>
+      <w:r>
+        <w:rPr>
+          <w:i/>
+        </w:rPr>
+        <w:t>A. thaliana</w:t>
+      </w:r>
+      <w:r>
+        <w:t xml:space="preserve"> hotspot trans-eQTL, two of these genes </w:t>
+      </w:r>
+      <w:r>
+        <w:t xml:space="preserve">are correlated to </w:t>
+      </w:r>
+      <w:r>
+        <w:rPr>
+          <w:i/>
+        </w:rPr>
+        <w:t>B. cinerea</w:t>
+      </w:r>
+      <w:r>
+        <w:t xml:space="preserve"> </w:t>
+      </w:r>
+      <w:r>
+        <w:t xml:space="preserve">lesion size across all </w:t>
+      </w:r>
+      <w:r>
+        <w:t xml:space="preserve">tested </w:t>
+      </w:r>
+      <w:r>
+        <w:rPr>
+          <w:i/>
+        </w:rPr>
+        <w:t xml:space="preserve">A. thaliana </w:t>
+      </w:r>
+      <w:r>
+        <w:t xml:space="preserve">genotypes, including immune pathway mutants. </w:t>
+      </w:r>
+      <w:r>
+        <w:t xml:space="preserve">An additional gene is correlated with lesion size variation on Col-0 </w:t>
+      </w:r>
+      <w:r>
+        <w:rPr>
+          <w:i/>
+        </w:rPr>
+        <w:t>A. thaliana</w:t>
+      </w:r>
+      <w:r>
+        <w:t xml:space="preserve">, and one on </w:t>
+      </w:r>
+      <w:r>
+        <w:rPr>
+          <w:i/>
+        </w:rPr>
+        <w:t>coi1-1</w:t>
+      </w:r>
+      <w:r>
+        <w:t xml:space="preserve"> </w:t>
+      </w:r>
+      <w:r>
+        <w:rPr>
+          <w:i/>
+        </w:rPr>
+        <w:t xml:space="preserve">A. thaliana. </w:t>
+      </w:r>
+      <w:r>
+        <w:t xml:space="preserve">Among the 11 </w:t>
+      </w:r>
+      <w:r>
+        <w:rPr>
+          <w:i/>
+        </w:rPr>
+        <w:t>B. cinerea</w:t>
+      </w:r>
+      <w:r>
+        <w:t xml:space="preserve"> hotspot </w:t>
+      </w:r>
+      <w:r>
+        <w:rPr>
+          <w:i/>
+        </w:rPr>
+        <w:t>trans-</w:t>
+      </w:r>
+      <w:r>
+        <w:t xml:space="preserve">eQTL, </w:t>
+      </w:r>
+      <w:r>
+        <w:t xml:space="preserve">three of these genes are linked to lesion size variation across all tested </w:t>
+      </w:r>
+      <w:r>
+        <w:rPr>
+          <w:i/>
+        </w:rPr>
+        <w:t>A. thaliana</w:t>
+      </w:r>
+      <w:r>
+        <w:t xml:space="preserve"> genotypes. </w:t>
+      </w:r>
+      <w:r>
+        <w:t xml:space="preserve">A fourth gene is linked to </w:t>
+      </w:r>
+      <w:r>
+        <w:t xml:space="preserve">lesion size variation on Col-0 </w:t>
+      </w:r>
+      <w:r>
+        <w:rPr>
+          <w:i/>
+        </w:rPr>
+        <w:t>A. thaliana</w:t>
+      </w:r>
+      <w:r>
+        <w:t xml:space="preserve">. This gene is also linked to the major vesicle/ virulence network of </w:t>
+      </w:r>
+      <w:r>
+        <w:rPr>
+          <w:i/>
+        </w:rPr>
+        <w:t xml:space="preserve">B. cinerea </w:t>
+      </w:r>
+      <w:proofErr w:type="spellStart"/>
+      <w:r>
+        <w:t>coexpression</w:t>
+      </w:r>
+      <w:proofErr w:type="spellEnd"/>
+      <w:r>
+        <w:t xml:space="preserve"> on Col-0 </w:t>
+      </w:r>
+      <w:r>
+        <w:rPr>
+          <w:i/>
+        </w:rPr>
+        <w:t>A. thaliana</w:t>
+      </w:r>
+      <w:r>
+        <w:rPr>
+          <w:i/>
+        </w:rPr>
+        <w:t xml:space="preserve"> </w:t>
+      </w:r>
+      <w:r>
+        <w:t>{Zhang 2018}</w:t>
+      </w:r>
+      <w:r>
+        <w:t xml:space="preserve">. </w:t>
+      </w:r>
+      <w:r>
+        <w:t xml:space="preserve">If these eQTL are modulating expression of many genes, and affecting lesion size, they may be major </w:t>
+      </w:r>
+      <w:r>
+        <w:rPr>
+          <w:i/>
+        </w:rPr>
+        <w:t xml:space="preserve">B. cinerea </w:t>
+      </w:r>
+      <w:r>
+        <w:t xml:space="preserve">control points in the plant-pathogen interaction. </w:t>
+      </w:r>
+    </w:p>
+    <w:p>
+      <w:pPr>
+        <w:spacing w:line="480" w:lineRule="auto"/>
+        <w:rPr>
+          <w:b/>
+        </w:rPr>
+      </w:pPr>
+      <w:r>
+        <w:rPr>
+          <w:b/>
+        </w:rPr>
+        <w:lastRenderedPageBreak/>
+        <w:t xml:space="preserve">eQTL correlation to co-expression networks </w:t>
+      </w:r>
+    </w:p>
+    <w:p>
+      <w:pPr>
+        <w:spacing w:line="480" w:lineRule="auto"/>
+      </w:pPr>
+      <w:r>
+        <w:rPr>
+          <w:b/>
+        </w:rPr>
+        <w:tab/>
+      </w:r>
+      <w:r>
+        <w:t xml:space="preserve">Previous analysis of these </w:t>
+      </w:r>
+      <w:proofErr w:type="spellStart"/>
+      <w:r>
+        <w:t>RNAseq</w:t>
+      </w:r>
+      <w:proofErr w:type="spellEnd"/>
+      <w:r>
+        <w:t xml:space="preserve"> data clustered transcripts in </w:t>
+      </w:r>
+      <w:r>
+        <w:rPr>
+          <w:i/>
+        </w:rPr>
+        <w:t>B. cinerea</w:t>
+      </w:r>
+      <w:r>
+        <w:t xml:space="preserve"> and </w:t>
+      </w:r>
+      <w:r>
+        <w:rPr>
+          <w:i/>
+        </w:rPr>
+        <w:t xml:space="preserve">A. thaliana </w:t>
+      </w:r>
+      <w:r>
+        <w:t xml:space="preserve">into </w:t>
+      </w:r>
+      <w:proofErr w:type="spellStart"/>
+      <w:r>
+        <w:t>coexpression</w:t>
+      </w:r>
+      <w:proofErr w:type="spellEnd"/>
+      <w:r>
+        <w:t xml:space="preserve"> networks {Zhang 2016; Zhang 201</w:t>
+      </w:r>
+      <w:r>
+        <w:t>8</w:t>
+      </w:r>
+      <w:r>
+        <w:t xml:space="preserve">}. </w:t>
+      </w:r>
+      <w:r>
+        <w:t xml:space="preserve">eQTL hotspots linked to these </w:t>
+      </w:r>
+      <w:proofErr w:type="spellStart"/>
+      <w:r>
+        <w:t>coexpression</w:t>
+      </w:r>
+      <w:proofErr w:type="spellEnd"/>
+      <w:r>
+        <w:t xml:space="preserve"> networks could indicate regulatory points for these modules of expression variation. </w:t>
+      </w:r>
+      <w:r>
+        <w:t>We looked for</w:t>
+      </w:r>
+      <w:r>
+        <w:t xml:space="preserve"> gene overlap between transcripts linked to eQTL hotspots and </w:t>
+      </w:r>
+      <w:proofErr w:type="spellStart"/>
+      <w:r>
+        <w:t>coexpression</w:t>
+      </w:r>
+      <w:proofErr w:type="spellEnd"/>
+      <w:r>
+        <w:t xml:space="preserve"> networks. </w:t>
+      </w:r>
+      <w:r>
+        <w:t xml:space="preserve">Nine </w:t>
+      </w:r>
+      <w:r>
+        <w:t xml:space="preserve">of the </w:t>
+      </w:r>
+      <w:r>
+        <w:rPr>
+          <w:i/>
+        </w:rPr>
+        <w:t xml:space="preserve">B. cinerea </w:t>
+      </w:r>
+      <w:r>
+        <w:t xml:space="preserve">eQTL hotspots </w:t>
+      </w:r>
+      <w:r>
+        <w:t xml:space="preserve">were also linked to </w:t>
+      </w:r>
+      <w:r>
+        <w:t xml:space="preserve">genes in </w:t>
+      </w:r>
+      <w:r>
+        <w:t xml:space="preserve">one or more of </w:t>
+      </w:r>
+      <w:r>
+        <w:t xml:space="preserve">four </w:t>
+      </w:r>
+      <w:r>
+        <w:t xml:space="preserve">major </w:t>
+      </w:r>
+      <w:r>
+        <w:rPr>
+          <w:i/>
+        </w:rPr>
+        <w:t>B. cinerea</w:t>
+      </w:r>
+      <w:r>
+        <w:t xml:space="preserve"> </w:t>
+      </w:r>
+      <w:proofErr w:type="spellStart"/>
+      <w:r>
+        <w:t>coexpression</w:t>
+      </w:r>
+      <w:proofErr w:type="spellEnd"/>
+      <w:r>
+        <w:t xml:space="preserve"> networks </w:t>
+      </w:r>
+      <w:r>
+        <w:t xml:space="preserve">on </w:t>
+      </w:r>
+      <w:r>
+        <w:rPr>
+          <w:i/>
+        </w:rPr>
+        <w:t>A. thaliana</w:t>
+      </w:r>
+      <w:r>
+        <w:t xml:space="preserve"> (Figure 9). </w:t>
+      </w:r>
+      <w:r>
+        <w:t xml:space="preserve">Nine of the </w:t>
+      </w:r>
+      <w:r>
+        <w:rPr>
+          <w:i/>
+        </w:rPr>
+        <w:t xml:space="preserve">A. thaliana </w:t>
+      </w:r>
+      <w:r>
+        <w:t>eQTL hotspots were</w:t>
+      </w:r>
+      <w:r>
+        <w:t xml:space="preserve"> also</w:t>
+      </w:r>
+      <w:r>
+        <w:t xml:space="preserve"> linked to genes in one or more of </w:t>
+      </w:r>
+      <w:r>
+        <w:t xml:space="preserve">six </w:t>
+      </w:r>
+      <w:r>
+        <w:t>major</w:t>
+      </w:r>
+      <w:r>
+        <w:t xml:space="preserve"> genotype-dependent</w:t>
+      </w:r>
+      <w:r>
+        <w:t xml:space="preserve"> </w:t>
+      </w:r>
+      <w:r>
+        <w:rPr>
+          <w:i/>
+        </w:rPr>
+        <w:t>A. thaliana</w:t>
+      </w:r>
+      <w:r>
+        <w:t xml:space="preserve"> </w:t>
+      </w:r>
+      <w:proofErr w:type="spellStart"/>
+      <w:r>
+        <w:t>coexpression</w:t>
+      </w:r>
+      <w:proofErr w:type="spellEnd"/>
+      <w:r>
+        <w:t xml:space="preserve"> networks when infected with</w:t>
+      </w:r>
+      <w:r>
+        <w:rPr>
+          <w:i/>
+        </w:rPr>
+        <w:t xml:space="preserve"> B. cinerea </w:t>
+      </w:r>
+      <w:r>
+        <w:t xml:space="preserve">(Figure 9). </w:t>
+      </w:r>
+    </w:p>
+    <w:p>
+      <w:pPr>
+        <w:spacing w:line="480" w:lineRule="auto"/>
+        <w:rPr>
+          <w:rFonts w:cstheme="minorHAnsi"/>
+          <w:b/>
+          <w:sz w:val="20"/>
+          <w:szCs w:val="20"/>
+        </w:rPr>
+      </w:pPr>
+      <w:r>
+        <w:rPr>
+          <w:rFonts w:cstheme="minorHAnsi"/>
+          <w:b/>
+          <w:sz w:val="20"/>
+          <w:szCs w:val="20"/>
+        </w:rPr>
+        <w:t xml:space="preserve"> </w:t>
+      </w:r>
+      <w:bookmarkStart w:id="7" w:name="_GoBack"/>
+      <w:bookmarkEnd w:id="7"/>
+      <w:r>
+        <w:rPr>
+          <w:rFonts w:cstheme="minorHAnsi"/>
+          <w:b/>
+          <w:sz w:val="20"/>
+          <w:szCs w:val="20"/>
+        </w:rPr>
+        <w:t>METHODS</w:t>
+      </w:r>
+    </w:p>
+    <w:p>
+      <w:pPr>
+        <w:spacing w:line="480" w:lineRule="auto"/>
+        <w:rPr>
+          <w:rFonts w:cstheme="minorHAnsi"/>
+          <w:b/>
+          <w:sz w:val="20"/>
+          <w:szCs w:val="20"/>
+        </w:rPr>
+      </w:pPr>
+      <w:r>
+        <w:rPr>
+          <w:rFonts w:cstheme="minorHAnsi"/>
+          <w:b/>
           <w:sz w:val="20"/>
           <w:szCs w:val="20"/>
         </w:rPr>
@@ -4459,13 +5117,15 @@
         <w:spacing w:line="480" w:lineRule="auto"/>
         <w:rPr>
           <w:rFonts w:cstheme="minorHAnsi"/>
-          <w:sz w:val="20"/>
-          <w:szCs w:val="20"/>
-        </w:rPr>
-      </w:pPr>
-      <w:r>
-        <w:rPr>
-          <w:rFonts w:cstheme="minorHAnsi"/>
+          <w:b/>
+          <w:sz w:val="20"/>
+          <w:szCs w:val="20"/>
+        </w:rPr>
+      </w:pPr>
+      <w:r>
+        <w:rPr>
+          <w:rFonts w:cstheme="minorHAnsi"/>
+          <w:b/>
           <w:sz w:val="20"/>
           <w:szCs w:val="20"/>
         </w:rPr>
@@ -4765,7 +5425,16 @@
           <w:sz w:val="20"/>
           <w:szCs w:val="20"/>
         </w:rPr>
-        <w:t xml:space="preserve"> files, evaluated for read quality and overrepresentation (</w:t>
+        <w:t xml:space="preserve"> </w:t>
+      </w:r>
+      <w:r>
+        <w:rPr>
+          <w:rFonts w:cstheme="minorHAnsi"/>
+          <w:sz w:val="20"/>
+          <w:szCs w:val="20"/>
+        </w:rPr>
+        <w:lastRenderedPageBreak/>
+        <w:t>files, evaluated for read quality and overrepresentation (</w:t>
       </w:r>
       <w:proofErr w:type="spellStart"/>
       <w:r>
@@ -4801,24 +5470,32 @@
         </w:rPr>
         <w:t xml:space="preserve"> </w:t>
       </w:r>
-      <w:hyperlink r:id="rId10" w:history="1">
-        <w:r>
-          <w:rPr>
-            <w:rStyle w:val="Hyperlink"/>
-            <w:rFonts w:cstheme="minorHAnsi"/>
-            <w:sz w:val="20"/>
-            <w:szCs w:val="20"/>
-          </w:rPr>
-          <w:t>www.bioinformatics.babraham.ac.uk/projects/</w:t>
-        </w:r>
-      </w:hyperlink>
-      <w:r>
-        <w:rPr>
-          <w:rFonts w:cstheme="minorHAnsi"/>
-          <w:sz w:val="20"/>
-          <w:szCs w:val="20"/>
-        </w:rPr>
-        <w:t>), and trimmed (</w:t>
+      <w:r>
+        <w:rPr>
+          <w:rStyle w:val="Hyperlink"/>
+          <w:rFonts w:cstheme="minorHAnsi"/>
+          <w:color w:val="auto"/>
+          <w:sz w:val="20"/>
+          <w:szCs w:val="20"/>
+          <w:u w:val="none"/>
+        </w:rPr>
+        <w:t>www.bioinformatics.babraham.ac.uk/projects/</w:t>
+      </w:r>
+      <w:r>
+        <w:rPr>
+          <w:rFonts w:cstheme="minorHAnsi"/>
+          <w:sz w:val="20"/>
+          <w:szCs w:val="20"/>
+        </w:rPr>
+        <w:t xml:space="preserve">), </w:t>
+      </w:r>
+      <w:r>
+        <w:rPr>
+          <w:rFonts w:cstheme="minorHAnsi"/>
+          <w:sz w:val="20"/>
+          <w:szCs w:val="20"/>
+        </w:rPr>
+        <w:t>and trimmed (</w:t>
       </w:r>
       <w:proofErr w:type="spellStart"/>
       <w:r>
@@ -5170,17 +5847,7 @@
           <w:sz w:val="20"/>
           <w:szCs w:val="20"/>
         </w:rPr>
-        <w:t xml:space="preserve">(Langmead, Trapnell et al. 2009, Li, Handsaker et al. 2009, Van Kan, Stassen et al. 2017, Zhang, Corwin et al. 2017, </w:t>
-      </w:r>
-      <w:r>
-        <w:rPr>
-          <w:rFonts w:cstheme="minorHAnsi"/>
-          <w:noProof/>
-          <w:sz w:val="20"/>
-          <w:szCs w:val="20"/>
-        </w:rPr>
-        <w:lastRenderedPageBreak/>
-        <w:t>Zhang, Corwin et al. 2018)</w:t>
+        <w:t>(Langmead, Trapnell et al. 2009, Li, Handsaker et al. 2009, Van Kan, Stassen et al. 2017, Zhang, Corwin et al. 2017, Zhang, Corwin et al. 2018)</w:t>
       </w:r>
       <w:r>
         <w:rPr>
@@ -5505,74 +6172,7 @@
           <w:sz w:val="20"/>
           <w:szCs w:val="20"/>
         </w:rPr>
-        <w:t xml:space="preserve"> calculated linear models from the transcript data including the effects of isolate and host genotype. </w:t>
-      </w:r>
-      <w:del w:id="7" w:author="N S" w:date="2018-10-30T15:57:00Z">
-        <w:r>
-          <w:rPr>
-            <w:rFonts w:cstheme="minorHAnsi"/>
-            <w:sz w:val="20"/>
-            <w:szCs w:val="20"/>
-          </w:rPr>
-          <w:delText xml:space="preserve">We extracted least-squares means (R emmeans package; </w:delText>
-        </w:r>
-        <w:r>
-          <w:rPr>
-            <w:rFonts w:cstheme="minorHAnsi"/>
-            <w:sz w:val="20"/>
-            <w:szCs w:val="20"/>
-          </w:rPr>
-          <w:fldChar w:fldCharType="begin"/>
-        </w:r>
-        <w:r>
-          <w:rPr>
-            <w:rFonts w:cstheme="minorHAnsi"/>
-            <w:sz w:val="20"/>
-            <w:szCs w:val="20"/>
-          </w:rPr>
-          <w:delInstrText xml:space="preserve"> ADDIN EN.CITE &lt;EndNote&gt;&lt;Cite&gt;&lt;Author&gt;Lenth&lt;/Author&gt;&lt;Year&gt;2018&lt;/Year&gt;&lt;RecNum&gt;1141&lt;/RecNum&gt;&lt;DisplayText&gt;(Lenth 2018)&lt;/DisplayText&gt;&lt;record&gt;&lt;rec-number&gt;1141&lt;/rec-number&gt;&lt;foreign-keys&gt;&lt;key app="EN" db-id="a2x2tzszjfd2zjed0e8psfdtd0daafwwr002" timestamp="1540834340"&gt;1141&lt;/key&gt;&lt;/foreign-keys&gt;&lt;ref-type name="Journal Article"&gt;17&lt;/ref-type&gt;&lt;contributors&gt;&lt;authors&gt;&lt;author&gt;Lenth, Russell&lt;/author&gt;&lt;/authors&gt;&lt;/contributors&gt;&lt;titles&gt;&lt;title&gt;emmeans: Estimated Marginal Means, aka Least-Squares Means. R package version 1.3.0. https://CRAN.R-project.org/package=emmeans&lt;/title&gt;&lt;/titles&gt;&lt;dates&gt;&lt;year&gt;2018&lt;/year&gt;&lt;/dates&gt;&lt;urls&gt;&lt;/urls&gt;&lt;/record&gt;&lt;/Cite&gt;&lt;/EndNote&gt;</w:delInstrText>
-        </w:r>
-        <w:r>
-          <w:rPr>
-            <w:rFonts w:cstheme="minorHAnsi"/>
-            <w:sz w:val="20"/>
-            <w:szCs w:val="20"/>
-          </w:rPr>
-          <w:fldChar w:fldCharType="separate"/>
-        </w:r>
-        <w:r>
-          <w:rPr>
-            <w:rFonts w:cstheme="minorHAnsi"/>
-            <w:noProof/>
-            <w:sz w:val="20"/>
-            <w:szCs w:val="20"/>
-          </w:rPr>
-          <w:delText>(Lenth 2018)</w:delText>
-        </w:r>
-        <w:r>
-          <w:rPr>
-            <w:rFonts w:cstheme="minorHAnsi"/>
-            <w:sz w:val="20"/>
-            <w:szCs w:val="20"/>
-          </w:rPr>
-          <w:fldChar w:fldCharType="end"/>
-        </w:r>
-        <w:r>
-          <w:rPr>
-            <w:rFonts w:cstheme="minorHAnsi"/>
-            <w:sz w:val="20"/>
-            <w:szCs w:val="20"/>
-          </w:rPr>
-          <w:delText xml:space="preserve">) for each isolate across all plant genotypes. </w:delText>
-        </w:r>
-      </w:del>
-      <w:r>
-        <w:rPr>
-          <w:rFonts w:cstheme="minorHAnsi"/>
-          <w:sz w:val="20"/>
-          <w:szCs w:val="20"/>
-        </w:rPr>
-        <w:t xml:space="preserve"> We z-scaled all transcript profiles prior to GWA.</w:t>
+        <w:t xml:space="preserve"> calculated linear models from the transcript data including the effects of isolate and host genotype. We z-scaled all transcript profiles prior to GWA.</w:t>
       </w:r>
     </w:p>
     <w:p>
@@ -5580,13 +6180,15 @@
         <w:spacing w:line="480" w:lineRule="auto"/>
         <w:rPr>
           <w:rFonts w:cstheme="minorHAnsi"/>
-          <w:sz w:val="20"/>
-          <w:szCs w:val="20"/>
-        </w:rPr>
-      </w:pPr>
-      <w:r>
-        <w:rPr>
-          <w:rFonts w:cstheme="minorHAnsi"/>
+          <w:b/>
+          <w:sz w:val="20"/>
+          <w:szCs w:val="20"/>
+        </w:rPr>
+      </w:pPr>
+      <w:r>
+        <w:rPr>
+          <w:rFonts w:cstheme="minorHAnsi"/>
+          <w:b/>
           <w:sz w:val="20"/>
           <w:szCs w:val="20"/>
         </w:rPr>
@@ -5595,6 +6197,7 @@
       <w:r>
         <w:rPr>
           <w:rFonts w:cstheme="minorHAnsi"/>
+          <w:b/>
           <w:sz w:val="20"/>
           <w:szCs w:val="20"/>
         </w:rPr>
@@ -5716,17 +6319,28 @@
         <w:spacing w:line="480" w:lineRule="auto"/>
         <w:rPr>
           <w:rFonts w:cstheme="minorHAnsi"/>
-          <w:sz w:val="20"/>
-          <w:szCs w:val="20"/>
-        </w:rPr>
-      </w:pPr>
-      <w:r>
-        <w:rPr>
-          <w:rFonts w:cstheme="minorHAnsi"/>
-          <w:sz w:val="20"/>
-          <w:szCs w:val="20"/>
-        </w:rPr>
-        <w:t>Pathway focus</w:t>
+          <w:b/>
+          <w:sz w:val="20"/>
+          <w:szCs w:val="20"/>
+        </w:rPr>
+      </w:pPr>
+      <w:r>
+        <w:rPr>
+          <w:rFonts w:cstheme="minorHAnsi"/>
+          <w:b/>
+          <w:sz w:val="20"/>
+          <w:szCs w:val="20"/>
+        </w:rPr>
+        <w:t>Permutation</w:t>
+      </w:r>
+      <w:r>
+        <w:rPr>
+          <w:rFonts w:cstheme="minorHAnsi"/>
+          <w:b/>
+          <w:sz w:val="20"/>
+          <w:szCs w:val="20"/>
+        </w:rPr>
+        <w:t xml:space="preserve"> and defining hotspots</w:t>
       </w:r>
     </w:p>
     <w:p>
@@ -5745,24 +6359,73 @@
           <w:sz w:val="20"/>
           <w:szCs w:val="20"/>
         </w:rPr>
-        <w:t xml:space="preserve">We focused further </w:t>
-      </w:r>
-      <w:r>
-        <w:rPr>
-          <w:rFonts w:cstheme="minorHAnsi"/>
-          <w:i/>
-          <w:sz w:val="20"/>
-          <w:szCs w:val="20"/>
-        </w:rPr>
-        <w:t>cis</w:t>
-      </w:r>
-      <w:r>
-        <w:rPr>
-          <w:rFonts w:cstheme="minorHAnsi"/>
-          <w:sz w:val="20"/>
-          <w:szCs w:val="20"/>
-        </w:rPr>
-        <w:t xml:space="preserve">-effects analysis on three networks which were highly conserved across </w:t>
+        <w:t xml:space="preserve">We plotted the number of transcripts linked to each SNP, summed across all 5 permutations, to calculate permuted hotspot size. For any SNPs that linked to permuted hotspots of over 5 transcripts in </w:t>
+      </w:r>
+      <w:r>
+        <w:rPr>
+          <w:rFonts w:cstheme="minorHAnsi"/>
+          <w:i/>
+          <w:sz w:val="20"/>
+          <w:szCs w:val="20"/>
+        </w:rPr>
+        <w:t xml:space="preserve">B. cinerea </w:t>
+      </w:r>
+      <w:r>
+        <w:rPr>
+          <w:rFonts w:cstheme="minorHAnsi"/>
+          <w:sz w:val="20"/>
+          <w:szCs w:val="20"/>
+        </w:rPr>
+        <w:t xml:space="preserve">or 20 transcripts in </w:t>
+      </w:r>
+      <w:r>
+        <w:rPr>
+          <w:rFonts w:cstheme="minorHAnsi"/>
+          <w:i/>
+          <w:sz w:val="20"/>
+          <w:szCs w:val="20"/>
+        </w:rPr>
+        <w:t>A. thaliana</w:t>
+      </w:r>
+      <w:r>
+        <w:rPr>
+          <w:rFonts w:cstheme="minorHAnsi"/>
+          <w:sz w:val="20"/>
+          <w:szCs w:val="20"/>
+        </w:rPr>
+        <w:t xml:space="preserve">, we removed these SNPs from further analysis as likely false positives. We then </w:t>
+      </w:r>
+      <w:r>
+        <w:rPr>
+          <w:rFonts w:cstheme="minorHAnsi"/>
+          <w:sz w:val="20"/>
+          <w:szCs w:val="20"/>
+        </w:rPr>
+        <w:t xml:space="preserve">conservatively </w:t>
+      </w:r>
+      <w:r>
+        <w:rPr>
+          <w:rFonts w:cstheme="minorHAnsi"/>
+          <w:sz w:val="20"/>
+          <w:szCs w:val="20"/>
+        </w:rPr>
+        <w:t xml:space="preserve">defined actual hotspots as </w:t>
+      </w:r>
+      <w:r>
+        <w:rPr>
+          <w:rFonts w:cstheme="minorHAnsi"/>
+          <w:sz w:val="20"/>
+          <w:szCs w:val="20"/>
+        </w:rPr>
+        <w:t xml:space="preserve">SNP </w:t>
+      </w:r>
+      <w:r>
+        <w:rPr>
+          <w:rFonts w:cstheme="minorHAnsi"/>
+          <w:sz w:val="20"/>
+          <w:szCs w:val="20"/>
+        </w:rPr>
+        <w:t xml:space="preserve">peaks exceeding 20 transcripts in </w:t>
       </w:r>
       <w:r>
         <w:rPr>
@@ -5779,123 +6442,40 @@
           <w:sz w:val="20"/>
           <w:szCs w:val="20"/>
         </w:rPr>
-        <w:t xml:space="preserve"> isolates </w:t>
-      </w:r>
-      <w:r>
-        <w:rPr>
-          <w:rFonts w:cstheme="minorHAnsi"/>
-          <w:sz w:val="20"/>
-          <w:szCs w:val="20"/>
-        </w:rPr>
-        <w:fldChar w:fldCharType="begin"/>
-      </w:r>
-      <w:r>
-        <w:rPr>
-          <w:rFonts w:cstheme="minorHAnsi"/>
-          <w:sz w:val="20"/>
-          <w:szCs w:val="20"/>
-        </w:rPr>
-        <w:instrText xml:space="preserve"> ADDIN EN.CITE &lt;EndNote&gt;&lt;Cite&gt;&lt;Author&gt;Zhang&lt;/Author&gt;&lt;Year&gt;2018&lt;/Year&gt;&lt;RecNum&gt;1142&lt;/RecNum&gt;&lt;DisplayText&gt;(Zhang, Corwin et al. 2018)&lt;/DisplayText&gt;&lt;record&gt;&lt;rec-number&gt;1142&lt;/rec-number&gt;&lt;foreign-keys&gt;&lt;key app="EN" db-id="a2x2tzszjfd2zjed0e8psfdtd0daafwwr002" timestamp="1540861632"&gt;1142&lt;/key&gt;&lt;/foreign-keys&gt;&lt;ref-type name="Journal Article"&gt;17&lt;/ref-type&gt;&lt;contributors&gt;&lt;authors&gt;&lt;author&gt;Zhang, Wei&lt;/author&gt;&lt;author&gt;Corwin, Jason A&lt;/author&gt;&lt;author&gt;Copeland, Daniel&lt;/author&gt;&lt;author&gt;Feusier, Julie&lt;/author&gt;&lt;author&gt;Eshbaugh, Robert&lt;/author&gt;&lt;author&gt;Cook, David E&lt;/author&gt;&lt;author&gt;Atwell, Susanna&lt;/author&gt;&lt;author&gt;Kliebenstein, Daniel J&lt;/author&gt;&lt;/authors&gt;&lt;/contributors&gt;&lt;titles&gt;&lt;title&gt;Network connections across kingdoms illuminate a potential metabolic battlefield&lt;/title&gt;&lt;secondary-title&gt;bioRxiv&lt;/secondary-title&gt;&lt;/titles&gt;&lt;periodical&gt;&lt;full-title&gt;bioRxiv&lt;/full-title&gt;&lt;/periodical&gt;&lt;dates&gt;&lt;year&gt;2018&lt;/year&gt;&lt;/dates&gt;&lt;urls&gt;&lt;/urls&gt;&lt;/record&gt;&lt;/Cite&gt;&lt;/EndNote&gt;</w:instrText>
-      </w:r>
-      <w:r>
-        <w:rPr>
-          <w:rFonts w:cstheme="minorHAnsi"/>
-          <w:sz w:val="20"/>
-          <w:szCs w:val="20"/>
-        </w:rPr>
-        <w:fldChar w:fldCharType="separate"/>
-      </w:r>
-      <w:r>
-        <w:rPr>
-          <w:rFonts w:cstheme="minorHAnsi"/>
-          <w:noProof/>
-          <w:sz w:val="20"/>
-          <w:szCs w:val="20"/>
-        </w:rPr>
-        <w:t>(Zhang, Corwin et al. 2018)</w:t>
-      </w:r>
-      <w:r>
-        <w:rPr>
-          <w:rFonts w:cstheme="minorHAnsi"/>
-          <w:sz w:val="20"/>
-          <w:szCs w:val="20"/>
-        </w:rPr>
-        <w:fldChar w:fldCharType="end"/>
-      </w:r>
-      <w:r>
-        <w:rPr>
-          <w:rFonts w:cstheme="minorHAnsi"/>
-          <w:sz w:val="20"/>
-          <w:szCs w:val="20"/>
-        </w:rPr>
-        <w:t xml:space="preserve">. We clustered isolates by SNP data within focal networks. Hierarchical clustering was computed using the R package </w:t>
-      </w:r>
-      <w:proofErr w:type="spellStart"/>
-      <w:r>
-        <w:rPr>
-          <w:rFonts w:cstheme="minorHAnsi"/>
-          <w:sz w:val="20"/>
-          <w:szCs w:val="20"/>
-        </w:rPr>
-        <w:t>pvclust</w:t>
-      </w:r>
-      <w:proofErr w:type="spellEnd"/>
-      <w:r>
-        <w:rPr>
-          <w:rFonts w:cstheme="minorHAnsi"/>
-          <w:sz w:val="20"/>
-          <w:szCs w:val="20"/>
-        </w:rPr>
-        <w:t xml:space="preserve"> based on mean linkage (UPGMA), with correlation distance and 1000 bootstrap replications </w:t>
-      </w:r>
-      <w:r>
-        <w:rPr>
-          <w:rFonts w:cstheme="minorHAnsi"/>
-          <w:sz w:val="20"/>
-          <w:szCs w:val="20"/>
-        </w:rPr>
-        <w:fldChar w:fldCharType="begin"/>
-      </w:r>
-      <w:r>
-        <w:rPr>
-          <w:rFonts w:cstheme="minorHAnsi"/>
-          <w:sz w:val="20"/>
-          <w:szCs w:val="20"/>
-        </w:rPr>
-        <w:instrText xml:space="preserve"> ADDIN EN.CITE &lt;EndNote&gt;&lt;Cite&gt;&lt;Author&gt;Suzuki&lt;/Author&gt;&lt;Year&gt;2015&lt;/Year&gt;&lt;RecNum&gt;1134&lt;/RecNum&gt;&lt;DisplayText&gt;(Suzuki and Shimodaira 2015)&lt;/DisplayText&gt;&lt;record&gt;&lt;rec-number&gt;1134&lt;/rec-number&gt;&lt;foreign-keys&gt;&lt;key app="EN" db-id="a2x2tzszjfd2zjed0e8psfdtd0daafwwr002" timestamp="1534960892"&gt;1134&lt;/key&gt;&lt;/foreign-keys&gt;&lt;ref-type name="Journal Article"&gt;17&lt;/ref-type&gt;&lt;contributors&gt;&lt;authors&gt;&lt;author&gt;Suzuki, Ryota&lt;/author&gt;&lt;author&gt;Shimodaira, Hidetoshi &lt;/author&gt;&lt;/authors&gt;&lt;/contributors&gt;&lt;titles&gt;&lt;title&gt;pvclust: Hierarchical Clustering with P-Values via Multiscale Bootstrap Resampling. &lt;/title&gt;&lt;secondary-title&gt;R package version 2.0-0&lt;/secondary-title&gt;&lt;/titles&gt;&lt;periodical&gt;&lt;full-title&gt;R package version 2.0-0&lt;/full-title&gt;&lt;/periodical&gt;&lt;dates&gt;&lt;year&gt;2015&lt;/year&gt;&lt;/dates&gt;&lt;urls&gt;&lt;related-urls&gt;&lt;url&gt;https://CRAN.R-project.org/package=pvclust&lt;/url&gt;&lt;/related-urls&gt;&lt;/urls&gt;&lt;/record&gt;&lt;/Cite&gt;&lt;/EndNote&gt;</w:instrText>
-      </w:r>
-      <w:r>
-        <w:rPr>
-          <w:rFonts w:cstheme="minorHAnsi"/>
-          <w:sz w:val="20"/>
-          <w:szCs w:val="20"/>
-        </w:rPr>
-        <w:fldChar w:fldCharType="separate"/>
-      </w:r>
-      <w:r>
-        <w:rPr>
-          <w:rFonts w:cstheme="minorHAnsi"/>
-          <w:noProof/>
-          <w:sz w:val="20"/>
-          <w:szCs w:val="20"/>
-        </w:rPr>
-        <w:t>(Suzuki and Shimodaira 2015)</w:t>
-      </w:r>
-      <w:r>
-        <w:rPr>
-          <w:rFonts w:cstheme="minorHAnsi"/>
-          <w:sz w:val="20"/>
-          <w:szCs w:val="20"/>
-        </w:rPr>
-        <w:fldChar w:fldCharType="end"/>
-      </w:r>
-      <w:r>
-        <w:rPr>
-          <w:rFonts w:cstheme="minorHAnsi"/>
-          <w:sz w:val="20"/>
-          <w:szCs w:val="20"/>
-        </w:rPr>
-        <w:t>. AU p-values are reported in red, BP values in green. Edges with high AU values are considered strongly supported by the data, and clustering is drawn according to these edges with AU &gt; 95%.</w:t>
+        <w:t xml:space="preserve"> and 150 transcripts in </w:t>
+      </w:r>
+      <w:r>
+        <w:rPr>
+          <w:rFonts w:cstheme="minorHAnsi"/>
+          <w:i/>
+          <w:sz w:val="20"/>
+          <w:szCs w:val="20"/>
+        </w:rPr>
+        <w:t>A. thaliana</w:t>
+      </w:r>
+      <w:r>
+        <w:rPr>
+          <w:rFonts w:cstheme="minorHAnsi"/>
+          <w:sz w:val="20"/>
+          <w:szCs w:val="20"/>
+        </w:rPr>
+        <w:t xml:space="preserve">. </w:t>
+      </w:r>
+      <w:r>
+        <w:rPr>
+          <w:rFonts w:cstheme="minorHAnsi"/>
+          <w:sz w:val="20"/>
+          <w:szCs w:val="20"/>
+        </w:rPr>
+        <w:t>We then collapsed hotspots into genes,</w:t>
+      </w:r>
+      <w:r>
+        <w:rPr>
+          <w:rFonts w:cstheme="minorHAnsi"/>
+          <w:sz w:val="20"/>
+          <w:szCs w:val="20"/>
+        </w:rPr>
+        <w:t xml:space="preserve"> such that all SNPs were annotated to the nearest gene within 2kb. </w:t>
       </w:r>
     </w:p>
     <w:p>
@@ -5903,67 +6483,257 @@
         <w:spacing w:line="480" w:lineRule="auto"/>
         <w:rPr>
           <w:rFonts w:cstheme="minorHAnsi"/>
-          <w:sz w:val="20"/>
-          <w:szCs w:val="20"/>
-        </w:rPr>
-      </w:pPr>
-      <w:r>
-        <w:rPr>
-          <w:rFonts w:cstheme="minorHAnsi"/>
-          <w:sz w:val="20"/>
-          <w:szCs w:val="20"/>
-        </w:rPr>
-        <w:t>FIGURE LEGENDS</w:t>
+          <w:b/>
+          <w:sz w:val="20"/>
+          <w:szCs w:val="20"/>
+        </w:rPr>
+      </w:pPr>
+      <w:r>
+        <w:rPr>
+          <w:rFonts w:cstheme="minorHAnsi"/>
+          <w:b/>
+          <w:sz w:val="20"/>
+          <w:szCs w:val="20"/>
+        </w:rPr>
+        <w:lastRenderedPageBreak/>
+        <w:t>Pathway focus</w:t>
       </w:r>
     </w:p>
     <w:p>
       <w:pPr>
-        <w:spacing w:after="0" w:line="240" w:lineRule="auto"/>
-        <w:rPr>
-          <w:rFonts w:cstheme="minorHAnsi"/>
-          <w:sz w:val="20"/>
-          <w:szCs w:val="20"/>
-        </w:rPr>
-      </w:pPr>
-      <w:r>
-        <w:rPr>
-          <w:rFonts w:cstheme="minorHAnsi"/>
-          <w:sz w:val="20"/>
-          <w:szCs w:val="20"/>
-        </w:rPr>
-        <w:t>(For now, see figures PPT)</w:t>
+        <w:spacing w:line="480" w:lineRule="auto"/>
+        <w:ind w:firstLine="720"/>
+        <w:rPr>
+          <w:rFonts w:cstheme="minorHAnsi"/>
+          <w:sz w:val="20"/>
+          <w:szCs w:val="20"/>
+        </w:rPr>
+      </w:pPr>
+      <w:r>
+        <w:rPr>
+          <w:rFonts w:cstheme="minorHAnsi"/>
+          <w:sz w:val="20"/>
+          <w:szCs w:val="20"/>
+        </w:rPr>
+        <w:t xml:space="preserve">We focused further </w:t>
+      </w:r>
+      <w:r>
+        <w:rPr>
+          <w:rFonts w:cstheme="minorHAnsi"/>
+          <w:i/>
+          <w:sz w:val="20"/>
+          <w:szCs w:val="20"/>
+        </w:rPr>
+        <w:t>cis</w:t>
+      </w:r>
+      <w:r>
+        <w:rPr>
+          <w:rFonts w:cstheme="minorHAnsi"/>
+          <w:sz w:val="20"/>
+          <w:szCs w:val="20"/>
+        </w:rPr>
+        <w:t xml:space="preserve">-effects analysis on three networks which were highly conserved across </w:t>
+      </w:r>
+      <w:r>
+        <w:rPr>
+          <w:rFonts w:cstheme="minorHAnsi"/>
+          <w:i/>
+          <w:sz w:val="20"/>
+          <w:szCs w:val="20"/>
+        </w:rPr>
+        <w:t>B. cinerea</w:t>
+      </w:r>
+      <w:r>
+        <w:rPr>
+          <w:rFonts w:cstheme="minorHAnsi"/>
+          <w:sz w:val="20"/>
+          <w:szCs w:val="20"/>
+        </w:rPr>
+        <w:t xml:space="preserve"> isolates </w:t>
+      </w:r>
+      <w:r>
+        <w:rPr>
+          <w:rFonts w:cstheme="minorHAnsi"/>
+          <w:sz w:val="20"/>
+          <w:szCs w:val="20"/>
+        </w:rPr>
+        <w:fldChar w:fldCharType="begin"/>
+      </w:r>
+      <w:r>
+        <w:rPr>
+          <w:rFonts w:cstheme="minorHAnsi"/>
+          <w:sz w:val="20"/>
+          <w:szCs w:val="20"/>
+        </w:rPr>
+        <w:instrText xml:space="preserve"> ADDIN EN.CITE &lt;EndNote&gt;&lt;Cite&gt;&lt;Author&gt;Zhang&lt;/Author&gt;&lt;Year&gt;2018&lt;/Year&gt;&lt;RecNum&gt;1142&lt;/RecNum&gt;&lt;DisplayText&gt;(Zhang, Corwin et al. 2018)&lt;/DisplayText&gt;&lt;record&gt;&lt;rec-number&gt;1142&lt;/rec-number&gt;&lt;foreign-keys&gt;&lt;key app="EN" db-id="a2x2tzszjfd2zjed0e8psfdtd0daafwwr002" timestamp="1540861632"&gt;1142&lt;/key&gt;&lt;/foreign-keys&gt;&lt;ref-type name="Journal Article"&gt;17&lt;/ref-type&gt;&lt;contributors&gt;&lt;authors&gt;&lt;author&gt;Zhang, Wei&lt;/author&gt;&lt;author&gt;Corwin, Jason A&lt;/author&gt;&lt;author&gt;Copeland, Daniel&lt;/author&gt;&lt;author&gt;Feusier, Julie&lt;/author&gt;&lt;author&gt;Eshbaugh, Robert&lt;/author&gt;&lt;author&gt;Cook, David E&lt;/author&gt;&lt;author&gt;Atwell, Susanna&lt;/author&gt;&lt;author&gt;Kliebenstein, Daniel J&lt;/author&gt;&lt;/authors&gt;&lt;/contributors&gt;&lt;titles&gt;&lt;title&gt;Network connections across kingdoms illuminate a potential metabolic battlefield&lt;/title&gt;&lt;secondary-title&gt;bioRxiv&lt;/secondary-title&gt;&lt;/titles&gt;&lt;periodical&gt;&lt;full-title&gt;bioRxiv&lt;/full-title&gt;&lt;/periodical&gt;&lt;dates&gt;&lt;year&gt;2018&lt;/year&gt;&lt;/dates&gt;&lt;urls&gt;&lt;/urls&gt;&lt;/record&gt;&lt;/Cite&gt;&lt;/EndNote&gt;</w:instrText>
+      </w:r>
+      <w:r>
+        <w:rPr>
+          <w:rFonts w:cstheme="minorHAnsi"/>
+          <w:sz w:val="20"/>
+          <w:szCs w:val="20"/>
+        </w:rPr>
+        <w:fldChar w:fldCharType="separate"/>
+      </w:r>
+      <w:r>
+        <w:rPr>
+          <w:rFonts w:cstheme="minorHAnsi"/>
+          <w:noProof/>
+          <w:sz w:val="20"/>
+          <w:szCs w:val="20"/>
+        </w:rPr>
+        <w:t>(Zhang, Corwin et al. 2018)</w:t>
+      </w:r>
+      <w:r>
+        <w:rPr>
+          <w:rFonts w:cstheme="minorHAnsi"/>
+          <w:sz w:val="20"/>
+          <w:szCs w:val="20"/>
+        </w:rPr>
+        <w:fldChar w:fldCharType="end"/>
+      </w:r>
+      <w:r>
+        <w:rPr>
+          <w:rFonts w:cstheme="minorHAnsi"/>
+          <w:sz w:val="20"/>
+          <w:szCs w:val="20"/>
+        </w:rPr>
+        <w:t xml:space="preserve">. We clustered isolates by SNP data within focal networks. Hierarchical clustering was computed using the R package </w:t>
+      </w:r>
+      <w:proofErr w:type="spellStart"/>
+      <w:r>
+        <w:rPr>
+          <w:rFonts w:cstheme="minorHAnsi"/>
+          <w:sz w:val="20"/>
+          <w:szCs w:val="20"/>
+        </w:rPr>
+        <w:t>pvclust</w:t>
+      </w:r>
+      <w:proofErr w:type="spellEnd"/>
+      <w:r>
+        <w:rPr>
+          <w:rFonts w:cstheme="minorHAnsi"/>
+          <w:sz w:val="20"/>
+          <w:szCs w:val="20"/>
+        </w:rPr>
+        <w:t xml:space="preserve"> based on mean linkage (UPGMA), with correlation distance and 1000 bootstrap replications </w:t>
+      </w:r>
+      <w:r>
+        <w:rPr>
+          <w:rFonts w:cstheme="minorHAnsi"/>
+          <w:sz w:val="20"/>
+          <w:szCs w:val="20"/>
+        </w:rPr>
+        <w:fldChar w:fldCharType="begin"/>
+      </w:r>
+      <w:r>
+        <w:rPr>
+          <w:rFonts w:cstheme="minorHAnsi"/>
+          <w:sz w:val="20"/>
+          <w:szCs w:val="20"/>
+        </w:rPr>
+        <w:instrText xml:space="preserve"> ADDIN EN.CITE &lt;EndNote&gt;&lt;Cite&gt;&lt;Author&gt;Suzuki&lt;/Author&gt;&lt;Year&gt;2015&lt;/Year&gt;&lt;RecNum&gt;1134&lt;/RecNum&gt;&lt;DisplayText&gt;(Suzuki and Shimodaira 2015)&lt;/DisplayText&gt;&lt;record&gt;&lt;rec-number&gt;1134&lt;/rec-number&gt;&lt;foreign-keys&gt;&lt;key app="EN" db-id="a2x2tzszjfd2zjed0e8psfdtd0daafwwr002" timestamp="1534960892"&gt;1134&lt;/key&gt;&lt;/foreign-keys&gt;&lt;ref-type name="Journal Article"&gt;17&lt;/ref-type&gt;&lt;contributors&gt;&lt;authors&gt;&lt;author&gt;Suzuki, Ryota&lt;/author&gt;&lt;author&gt;Shimodaira, Hidetoshi &lt;/author&gt;&lt;/authors&gt;&lt;/contributors&gt;&lt;titles&gt;&lt;title&gt;pvclust: Hierarchical Clustering with P-Values via Multiscale Bootstrap Resampling. &lt;/title&gt;&lt;secondary-title&gt;R package version 2.0-0&lt;/secondary-title&gt;&lt;/titles&gt;&lt;periodical&gt;&lt;full-title&gt;R package version 2.0-0&lt;/full-title&gt;&lt;/periodical&gt;&lt;dates&gt;&lt;year&gt;2015&lt;/year&gt;&lt;/dates&gt;&lt;urls&gt;&lt;related-urls&gt;&lt;url&gt;https://CRAN.R-project.org/package=pvclust&lt;/url&gt;&lt;/related-urls&gt;&lt;/urls&gt;&lt;/record&gt;&lt;/Cite&gt;&lt;/EndNote&gt;</w:instrText>
+      </w:r>
+      <w:r>
+        <w:rPr>
+          <w:rFonts w:cstheme="minorHAnsi"/>
+          <w:sz w:val="20"/>
+          <w:szCs w:val="20"/>
+        </w:rPr>
+        <w:fldChar w:fldCharType="separate"/>
+      </w:r>
+      <w:r>
+        <w:rPr>
+          <w:rFonts w:cstheme="minorHAnsi"/>
+          <w:noProof/>
+          <w:sz w:val="20"/>
+          <w:szCs w:val="20"/>
+        </w:rPr>
+        <w:t>(Suzuki and Shimodaira 2015)</w:t>
+      </w:r>
+      <w:r>
+        <w:rPr>
+          <w:rFonts w:cstheme="minorHAnsi"/>
+          <w:sz w:val="20"/>
+          <w:szCs w:val="20"/>
+        </w:rPr>
+        <w:fldChar w:fldCharType="end"/>
+      </w:r>
+      <w:r>
+        <w:rPr>
+          <w:rFonts w:cstheme="minorHAnsi"/>
+          <w:sz w:val="20"/>
+          <w:szCs w:val="20"/>
+        </w:rPr>
+        <w:t>. AU p-values are reported in red, BP values in green. Edges with high AU values are considered strongly supported by the data, and clustering is drawn according to these edges with AU &gt; 95%.</w:t>
       </w:r>
     </w:p>
     <w:p>
       <w:pPr>
-        <w:spacing w:after="0" w:line="240" w:lineRule="auto"/>
-        <w:rPr>
-          <w:rFonts w:cstheme="minorHAnsi"/>
-          <w:sz w:val="20"/>
-          <w:szCs w:val="20"/>
-        </w:rPr>
-      </w:pPr>
+        <w:spacing w:line="480" w:lineRule="auto"/>
+        <w:rPr>
+          <w:rFonts w:cstheme="minorHAnsi"/>
+          <w:sz w:val="20"/>
+          <w:szCs w:val="20"/>
+        </w:rPr>
+      </w:pPr>
+      <w:r>
+        <w:rPr>
+          <w:rFonts w:cstheme="minorHAnsi"/>
+          <w:sz w:val="20"/>
+          <w:szCs w:val="20"/>
+        </w:rPr>
+        <w:t>FIGURE LEGENDS</w:t>
+      </w:r>
     </w:p>
     <w:p>
       <w:pPr>
-        <w:spacing w:line="480" w:lineRule="auto"/>
-        <w:rPr>
-          <w:rFonts w:cstheme="minorHAnsi"/>
-          <w:sz w:val="20"/>
-          <w:szCs w:val="20"/>
-        </w:rPr>
-      </w:pPr>
-      <w:r>
-        <w:rPr>
-          <w:rFonts w:cstheme="minorHAnsi"/>
-          <w:sz w:val="20"/>
-          <w:szCs w:val="20"/>
-        </w:rPr>
-        <w:t>REFERENCES</w:t>
+        <w:spacing w:after="0" w:line="240" w:lineRule="auto"/>
+        <w:rPr>
+          <w:rFonts w:cstheme="minorHAnsi"/>
+          <w:sz w:val="20"/>
+          <w:szCs w:val="20"/>
+        </w:rPr>
+      </w:pPr>
+      <w:r>
+        <w:rPr>
+          <w:rFonts w:cstheme="minorHAnsi"/>
+          <w:sz w:val="20"/>
+          <w:szCs w:val="20"/>
+        </w:rPr>
+        <w:t>(For now, see figures PPT)</w:t>
       </w:r>
     </w:p>
     <w:p>
       <w:pPr>
+        <w:spacing w:after="0" w:line="240" w:lineRule="auto"/>
+        <w:rPr>
+          <w:rFonts w:cstheme="minorHAnsi"/>
+          <w:sz w:val="20"/>
+          <w:szCs w:val="20"/>
+        </w:rPr>
+      </w:pPr>
+    </w:p>
+    <w:p>
+      <w:pPr>
+        <w:spacing w:line="480" w:lineRule="auto"/>
+        <w:rPr>
+          <w:rFonts w:cstheme="minorHAnsi"/>
+          <w:sz w:val="20"/>
+          <w:szCs w:val="20"/>
+        </w:rPr>
+      </w:pPr>
+      <w:r>
+        <w:rPr>
+          <w:rFonts w:cstheme="minorHAnsi"/>
+          <w:sz w:val="20"/>
+          <w:szCs w:val="20"/>
+        </w:rPr>
+        <w:t>REFERENCES</w:t>
+      </w:r>
+    </w:p>
+    <w:p>
+      <w:pPr>
         <w:pStyle w:val="EndNoteBibliography"/>
         <w:spacing w:after="0"/>
       </w:pPr>
@@ -5973,7 +6743,6 @@
           <w:sz w:val="20"/>
           <w:szCs w:val="20"/>
         </w:rPr>
-        <w:lastRenderedPageBreak/>
         <w:fldChar w:fldCharType="begin"/>
       </w:r>
       <w:r>
@@ -6094,7 +6863,7 @@
       <w:r>
         <w:t xml:space="preserve">Lenth, R. (2018). "emmeans: Estimated Marginal Means, aka Least-Squares Means. R package version 1.3.0. </w:t>
       </w:r>
-      <w:hyperlink r:id="rId11" w:history="1">
+      <w:hyperlink r:id="rId10" w:history="1">
         <w:r>
           <w:rPr>
             <w:rStyle w:val="Hyperlink"/>
@@ -6340,6 +7109,22 @@
       </w:r>
     </w:p>
   </w:comment>
+  <w:comment w:id="6" w:author="N S" w:date="2019-01-20T13:53:00Z" w:initials="NS">
+    <w:p>
+      <w:pPr>
+        <w:pStyle w:val="CommentText"/>
+      </w:pPr>
+      <w:r>
+        <w:rPr>
+          <w:rStyle w:val="CommentReference"/>
+        </w:rPr>
+        <w:annotationRef/>
+      </w:r>
+      <w:r>
+        <w:t>Summarize hotspot eQTL gene annotations here? Not sure of patterns to discuss.</w:t>
+      </w:r>
+    </w:p>
+  </w:comment>
 </w:comments>
 </file>
 
@@ -6351,6 +7136,7 @@
   <w15:commentEx w15:paraId="2A8917DD" w15:done="0"/>
   <w15:commentEx w15:paraId="6A4604E7" w15:done="0"/>
   <w15:commentEx w15:paraId="21E1BE91" w15:done="0"/>
+  <w15:commentEx w15:paraId="2912A006" w15:done="0"/>
 </w15:commentsEx>
 </file>
 
@@ -6362,6 +7148,7 @@
   <w16cid:commentId w16cid:paraId="2A8917DD" w16cid:durableId="1F815462"/>
   <w16cid:commentId w16cid:paraId="6A4604E7" w16cid:durableId="1F8154B7"/>
   <w16cid:commentId w16cid:paraId="21E1BE91" w16cid:durableId="1F81BD85"/>
+  <w16cid:commentId w16cid:paraId="2912A006" w16cid:durableId="1FEEFBC8"/>
 </w16cid:commentsIds>
 </file>
 

</xml_diff>